<commit_message>
adding chat test for discussion
</commit_message>
<xml_diff>
--- a/MessageSequence.docx
+++ b/MessageSequence.docx
@@ -4597,9 +4597,26 @@
         <w:spacing w:after="0" w:line="240" w:lineRule="auto"/>
         <w:rPr>
           <w:rFonts w:ascii="Tahoma" w:hAnsi="Tahoma" w:cs="Tahoma"/>
-          <w:color w:val="808080"/>
-          <w:sz w:val="17"/>
-          <w:szCs w:val="17"/>
+          <w:color w:val="000000"/>
+          <w:sz w:val="21"/>
+          <w:szCs w:val="21"/>
+        </w:rPr>
+      </w:pPr>
+    </w:p>
+    <w:p>
+      <w:pPr>
+        <w:tabs>
+          <w:tab w:val="left" w:pos="0"/>
+        </w:tabs>
+        <w:autoSpaceDE w:val="0"/>
+        <w:autoSpaceDN w:val="0"/>
+        <w:adjustRightInd w:val="0"/>
+        <w:spacing w:after="0" w:line="240" w:lineRule="auto"/>
+        <w:rPr>
+          <w:rFonts w:ascii="Tahoma" w:hAnsi="Tahoma" w:cs="Tahoma"/>
+          <w:color w:val="000000"/>
+          <w:sz w:val="21"/>
+          <w:szCs w:val="21"/>
         </w:rPr>
       </w:pPr>
       <w:r>
@@ -4641,6 +4658,51 @@
         <w:br/>
         <w:t>Server -&gt; A</w:t>
       </w:r>
+    </w:p>
+    <w:p>
+      <w:pPr>
+        <w:tabs>
+          <w:tab w:val="left" w:pos="0"/>
+        </w:tabs>
+        <w:autoSpaceDE w:val="0"/>
+        <w:autoSpaceDN w:val="0"/>
+        <w:adjustRightInd w:val="0"/>
+        <w:spacing w:after="0" w:line="240" w:lineRule="auto"/>
+        <w:rPr>
+          <w:rFonts w:ascii="Tahoma" w:hAnsi="Tahoma" w:cs="Tahoma"/>
+          <w:color w:val="000000"/>
+          <w:sz w:val="21"/>
+          <w:szCs w:val="21"/>
+        </w:rPr>
+      </w:pPr>
+    </w:p>
+    <w:p>
+      <w:pPr>
+        <w:tabs>
+          <w:tab w:val="left" w:pos="0"/>
+        </w:tabs>
+        <w:autoSpaceDE w:val="0"/>
+        <w:autoSpaceDN w:val="0"/>
+        <w:adjustRightInd w:val="0"/>
+        <w:spacing w:after="0" w:line="240" w:lineRule="auto"/>
+        <w:rPr>
+          <w:rFonts w:ascii="Tahoma" w:hAnsi="Tahoma" w:cs="Tahoma"/>
+          <w:color w:val="808080"/>
+          <w:sz w:val="17"/>
+          <w:szCs w:val="17"/>
+        </w:rPr>
+      </w:pPr>
+      <w:r>
+        <w:rPr>
+          <w:rFonts w:ascii="Tahoma" w:hAnsi="Tahoma" w:cs="Tahoma"/>
+          <w:color w:val="000000"/>
+          <w:sz w:val="21"/>
+          <w:szCs w:val="21"/>
+        </w:rPr>
+        <w:t>if both are set, server will send back 2 messages above in the order mentioned.</w:t>
+      </w:r>
+      <w:bookmarkStart w:id="0" w:name="_GoBack"/>
+      <w:bookmarkEnd w:id="0"/>
       <w:r>
         <w:rPr>
           <w:rFonts w:ascii="Tahoma" w:hAnsi="Tahoma" w:cs="Tahoma"/>
@@ -4803,6 +4865,15 @@
           <w:szCs w:val="21"/>
         </w:rPr>
         <w:br/>
+      </w:r>
+      <w:r>
+        <w:rPr>
+          <w:rFonts w:ascii="Tahoma" w:hAnsi="Tahoma" w:cs="Tahoma"/>
+          <w:color w:val="000000"/>
+          <w:sz w:val="21"/>
+          <w:szCs w:val="21"/>
+        </w:rPr>
+        <w:lastRenderedPageBreak/>
         <w:t>Server -&gt; A</w:t>
       </w:r>
       <w:r>
@@ -4833,15 +4904,6 @@
           <w:szCs w:val="21"/>
         </w:rPr>
         <w:br/>
-      </w:r>
-      <w:r>
-        <w:rPr>
-          <w:rFonts w:ascii="Tahoma" w:hAnsi="Tahoma" w:cs="Tahoma"/>
-          <w:color w:val="000000"/>
-          <w:sz w:val="21"/>
-          <w:szCs w:val="21"/>
-        </w:rPr>
-        <w:lastRenderedPageBreak/>
         <w:t>Server -&gt; all members excluding A (offline queue)</w:t>
       </w:r>
       <w:r>
@@ -5399,6 +5461,7 @@
           <w:sz w:val="18"/>
           <w:szCs w:val="18"/>
         </w:rPr>
+        <w:lastRenderedPageBreak/>
         <w:t>=============================</w:t>
       </w:r>
       <w:r>
@@ -5449,15 +5512,6 @@
           <w:szCs w:val="18"/>
         </w:rPr>
         <w:br/>
-      </w:r>
-      <w:r>
-        <w:rPr>
-          <w:rFonts w:ascii="Tahoma" w:hAnsi="Tahoma" w:cs="Tahoma"/>
-          <w:color w:val="888888"/>
-          <w:sz w:val="18"/>
-          <w:szCs w:val="18"/>
-        </w:rPr>
-        <w:lastRenderedPageBreak/>
         <w:t>Discussion::S2C::MyDiscussionOption</w:t>
       </w:r>
       <w:r>
@@ -6214,8 +6268,6 @@
       <w:pPr>
         <w:pStyle w:val="ListParagraph"/>
       </w:pPr>
-      <w:bookmarkStart w:id="0" w:name="_GoBack"/>
-      <w:bookmarkEnd w:id="0"/>
     </w:p>
     <w:sectPr>
       <w:pgSz w:w="16838" w:h="11906" w:orient="landscape"/>

</xml_diff>